<commit_message>
Build site at 2023-06-05 14:03:27 UTC
</commit_message>
<xml_diff>
--- a/docs/assets/disciplinas/LOM3037.docx
+++ b/docs/assets/disciplinas/LOM3037.docx
@@ -72,10 +72,6 @@
       <w:pPr>
         <w:pStyle w:val="ListBullet"/>
       </w:pPr>
-      <w:r>
-        <w:t>5840712 - Ângelo Capri Neto</w:t>
-        <w:br/>
-      </w:r>
       <w:r>
         <w:t>5840963 - Daniela Camargo Vernilli</w:t>
         <w:br/>

</xml_diff>